<commit_message>
Preparing projects documentation with Maimoon
</commit_message>
<xml_diff>
--- a/Project Documentation.docx
+++ b/Project Documentation.docx
@@ -264,12 +264,9 @@
           <w:szCs w:val="24"/>
           <w:u w:val="single"/>
         </w:rPr>
-        <w:t>Developer Team</w:t>
-      </w:r>
-    </w:p>
-    <w:p>
-      <w:pPr>
-        <w:jc w:val="both"/>
+        <w:t>De</w:t>
+      </w:r>
+      <w:r>
         <w:rPr>
           <w:rFonts w:ascii="Times New Roman" w:hAnsi="Times New Roman" w:cs="Times New Roman"/>
           <w:b/>
@@ -277,24 +274,29 @@
           <w:szCs w:val="24"/>
           <w:u w:val="single"/>
         </w:rPr>
-      </w:pPr>
-    </w:p>
-    <w:p>
-      <w:pPr>
-        <w:rPr>
-          <w:rFonts w:ascii="Times New Roman" w:hAnsi="Times New Roman" w:cs="Times New Roman"/>
-          <w:sz w:val="24"/>
-          <w:szCs w:val="24"/>
-        </w:rPr>
-      </w:pPr>
-      <w:r>
-        <w:rPr>
-          <w:rFonts w:ascii="Times New Roman" w:hAnsi="Times New Roman" w:cs="Times New Roman"/>
-          <w:sz w:val="24"/>
-          <w:szCs w:val="24"/>
-        </w:rPr>
-        <w:t xml:space="preserve">Mr. </w:t>
-      </w:r>
+        <w:t>veloper Team</w:t>
+      </w:r>
+    </w:p>
+    <w:p>
+      <w:pPr>
+        <w:jc w:val="both"/>
+        <w:rPr>
+          <w:rFonts w:ascii="Times New Roman" w:hAnsi="Times New Roman" w:cs="Times New Roman"/>
+          <w:b/>
+          <w:sz w:val="26"/>
+          <w:szCs w:val="24"/>
+          <w:u w:val="single"/>
+        </w:rPr>
+      </w:pPr>
+    </w:p>
+    <w:p>
+      <w:pPr>
+        <w:rPr>
+          <w:rFonts w:ascii="Times New Roman" w:hAnsi="Times New Roman" w:cs="Times New Roman"/>
+          <w:sz w:val="24"/>
+          <w:szCs w:val="24"/>
+        </w:rPr>
+      </w:pPr>
       <w:proofErr w:type="spellStart"/>
       <w:r>
         <w:rPr>
@@ -329,6 +331,8 @@
         </w:rPr>
         <w:tab/>
       </w:r>
+      <w:bookmarkStart w:id="0" w:name="_GoBack"/>
+      <w:bookmarkEnd w:id="0"/>
       <w:r>
         <w:rPr>
           <w:rFonts w:ascii="Times New Roman" w:hAnsi="Times New Roman" w:cs="Times New Roman"/>
@@ -340,6 +344,45 @@
       <w:r>
         <w:rPr>
           <w:rFonts w:ascii="Times New Roman" w:hAnsi="Times New Roman" w:cs="Times New Roman"/>
+          <w:b/>
+          <w:color w:val="2E74B5" w:themeColor="accent1" w:themeShade="BF"/>
+          <w:sz w:val="24"/>
+          <w:szCs w:val="24"/>
+        </w:rPr>
+        <w:t>2019-CS-42</w:t>
+      </w:r>
+    </w:p>
+    <w:p>
+      <w:pPr>
+        <w:jc w:val="both"/>
+        <w:rPr>
+          <w:rFonts w:ascii="Times New Roman" w:hAnsi="Times New Roman" w:cs="Times New Roman"/>
+          <w:b/>
+          <w:sz w:val="24"/>
+          <w:szCs w:val="24"/>
+        </w:rPr>
+      </w:pPr>
+      <w:r>
+        <w:rPr>
+          <w:rFonts w:ascii="Times New Roman" w:hAnsi="Times New Roman" w:cs="Times New Roman"/>
+          <w:sz w:val="24"/>
+          <w:szCs w:val="24"/>
+        </w:rPr>
+        <w:t xml:space="preserve">Ameer </w:t>
+      </w:r>
+      <w:proofErr w:type="spellStart"/>
+      <w:r>
+        <w:rPr>
+          <w:rFonts w:ascii="Times New Roman" w:hAnsi="Times New Roman" w:cs="Times New Roman"/>
+          <w:sz w:val="24"/>
+          <w:szCs w:val="24"/>
+        </w:rPr>
+        <w:t>Baksh</w:t>
+      </w:r>
+      <w:proofErr w:type="spellEnd"/>
+      <w:r>
+        <w:rPr>
+          <w:rFonts w:ascii="Times New Roman" w:hAnsi="Times New Roman" w:cs="Times New Roman"/>
           <w:sz w:val="24"/>
           <w:szCs w:val="24"/>
         </w:rPr>
@@ -348,31 +391,54 @@
       <w:r>
         <w:rPr>
           <w:rFonts w:ascii="Times New Roman" w:hAnsi="Times New Roman" w:cs="Times New Roman"/>
+          <w:sz w:val="24"/>
+          <w:szCs w:val="24"/>
+        </w:rPr>
+        <w:tab/>
+      </w:r>
+      <w:r>
+        <w:rPr>
+          <w:rFonts w:ascii="Times New Roman" w:hAnsi="Times New Roman" w:cs="Times New Roman"/>
+          <w:sz w:val="24"/>
+          <w:szCs w:val="24"/>
+        </w:rPr>
+        <w:tab/>
+      </w:r>
+      <w:r>
+        <w:rPr>
+          <w:rFonts w:ascii="Times New Roman" w:hAnsi="Times New Roman" w:cs="Times New Roman"/>
+          <w:sz w:val="24"/>
+          <w:szCs w:val="24"/>
+        </w:rPr>
+        <w:tab/>
+      </w:r>
+      <w:r>
+        <w:rPr>
+          <w:rFonts w:ascii="Times New Roman" w:hAnsi="Times New Roman" w:cs="Times New Roman"/>
           <w:b/>
           <w:color w:val="2E74B5" w:themeColor="accent1" w:themeShade="BF"/>
           <w:sz w:val="24"/>
           <w:szCs w:val="24"/>
         </w:rPr>
-        <w:t>2019-CS-42</w:t>
-      </w:r>
-    </w:p>
-    <w:p>
-      <w:pPr>
-        <w:jc w:val="both"/>
-        <w:rPr>
-          <w:rFonts w:ascii="Times New Roman" w:hAnsi="Times New Roman" w:cs="Times New Roman"/>
-          <w:b/>
-          <w:sz w:val="24"/>
-          <w:szCs w:val="24"/>
-        </w:rPr>
-      </w:pPr>
-      <w:r>
-        <w:rPr>
-          <w:rFonts w:ascii="Times New Roman" w:hAnsi="Times New Roman" w:cs="Times New Roman"/>
-          <w:sz w:val="24"/>
-          <w:szCs w:val="24"/>
-        </w:rPr>
-        <w:t xml:space="preserve">Mr. Ameer </w:t>
+        <w:t>2019-CS-28</w:t>
+      </w:r>
+    </w:p>
+    <w:p>
+      <w:pPr>
+        <w:jc w:val="both"/>
+        <w:rPr>
+          <w:rFonts w:ascii="Times New Roman" w:hAnsi="Times New Roman" w:cs="Times New Roman"/>
+          <w:sz w:val="24"/>
+          <w:szCs w:val="24"/>
+        </w:rPr>
+      </w:pPr>
+      <w:r>
+        <w:rPr>
+          <w:rFonts w:ascii="Times New Roman" w:hAnsi="Times New Roman" w:cs="Times New Roman"/>
+          <w:sz w:val="24"/>
+          <w:szCs w:val="24"/>
+        </w:rPr>
+        <w:t xml:space="preserve">Hassan </w:t>
       </w:r>
       <w:proofErr w:type="spellStart"/>
       <w:r>
@@ -381,7 +447,7 @@
           <w:sz w:val="24"/>
           <w:szCs w:val="24"/>
         </w:rPr>
-        <w:t>Baksh</w:t>
+        <w:t>Wasti</w:t>
       </w:r>
       <w:proofErr w:type="spellEnd"/>
       <w:r>
@@ -424,36 +490,26 @@
           <w:sz w:val="24"/>
           <w:szCs w:val="24"/>
         </w:rPr>
-        <w:t>2019-CS-28</w:t>
-      </w:r>
-    </w:p>
-    <w:p>
-      <w:pPr>
-        <w:jc w:val="both"/>
-        <w:rPr>
-          <w:rFonts w:ascii="Times New Roman" w:hAnsi="Times New Roman" w:cs="Times New Roman"/>
-          <w:sz w:val="24"/>
-          <w:szCs w:val="24"/>
-        </w:rPr>
-      </w:pPr>
-      <w:r>
-        <w:rPr>
-          <w:rFonts w:ascii="Times New Roman" w:hAnsi="Times New Roman" w:cs="Times New Roman"/>
-          <w:sz w:val="24"/>
-          <w:szCs w:val="24"/>
-        </w:rPr>
-        <w:t xml:space="preserve">Mr. Hassan </w:t>
-      </w:r>
-      <w:proofErr w:type="spellStart"/>
-      <w:r>
-        <w:rPr>
-          <w:rFonts w:ascii="Times New Roman" w:hAnsi="Times New Roman" w:cs="Times New Roman"/>
-          <w:sz w:val="24"/>
-          <w:szCs w:val="24"/>
-        </w:rPr>
-        <w:t>Wasti</w:t>
-      </w:r>
-      <w:proofErr w:type="spellEnd"/>
+        <w:t>2019-CS-40</w:t>
+      </w:r>
+    </w:p>
+    <w:p>
+      <w:pPr>
+        <w:jc w:val="both"/>
+        <w:rPr>
+          <w:rFonts w:ascii="Times New Roman" w:hAnsi="Times New Roman" w:cs="Times New Roman"/>
+          <w:sz w:val="24"/>
+          <w:szCs w:val="24"/>
+        </w:rPr>
+      </w:pPr>
+      <w:r>
+        <w:rPr>
+          <w:rFonts w:ascii="Times New Roman" w:hAnsi="Times New Roman" w:cs="Times New Roman"/>
+          <w:sz w:val="24"/>
+          <w:szCs w:val="24"/>
+        </w:rPr>
+        <w:t>Umar Farooq</w:t>
+      </w:r>
       <w:r>
         <w:rPr>
           <w:rFonts w:ascii="Times New Roman" w:hAnsi="Times New Roman" w:cs="Times New Roman"/>
@@ -494,66 +550,6 @@
           <w:sz w:val="24"/>
           <w:szCs w:val="24"/>
         </w:rPr>
-        <w:t>2019-CS-40</w:t>
-      </w:r>
-    </w:p>
-    <w:p>
-      <w:pPr>
-        <w:jc w:val="both"/>
-        <w:rPr>
-          <w:rFonts w:ascii="Times New Roman" w:hAnsi="Times New Roman" w:cs="Times New Roman"/>
-          <w:sz w:val="24"/>
-          <w:szCs w:val="24"/>
-        </w:rPr>
-      </w:pPr>
-      <w:r>
-        <w:rPr>
-          <w:rFonts w:ascii="Times New Roman" w:hAnsi="Times New Roman" w:cs="Times New Roman"/>
-          <w:sz w:val="24"/>
-          <w:szCs w:val="24"/>
-        </w:rPr>
-        <w:t>Mr. Umar Farooq</w:t>
-      </w:r>
-      <w:r>
-        <w:rPr>
-          <w:rFonts w:ascii="Times New Roman" w:hAnsi="Times New Roman" w:cs="Times New Roman"/>
-          <w:sz w:val="24"/>
-          <w:szCs w:val="24"/>
-        </w:rPr>
-        <w:tab/>
-      </w:r>
-      <w:r>
-        <w:rPr>
-          <w:rFonts w:ascii="Times New Roman" w:hAnsi="Times New Roman" w:cs="Times New Roman"/>
-          <w:sz w:val="24"/>
-          <w:szCs w:val="24"/>
-        </w:rPr>
-        <w:tab/>
-      </w:r>
-      <w:r>
-        <w:rPr>
-          <w:rFonts w:ascii="Times New Roman" w:hAnsi="Times New Roman" w:cs="Times New Roman"/>
-          <w:sz w:val="24"/>
-          <w:szCs w:val="24"/>
-        </w:rPr>
-        <w:tab/>
-      </w:r>
-      <w:r>
-        <w:rPr>
-          <w:rFonts w:ascii="Times New Roman" w:hAnsi="Times New Roman" w:cs="Times New Roman"/>
-          <w:sz w:val="24"/>
-          <w:szCs w:val="24"/>
-        </w:rPr>
-        <w:tab/>
-      </w:r>
-      <w:r>
-        <w:rPr>
-          <w:rFonts w:ascii="Times New Roman" w:hAnsi="Times New Roman" w:cs="Times New Roman"/>
-          <w:b/>
-          <w:color w:val="2E74B5" w:themeColor="accent1" w:themeShade="BF"/>
-          <w:sz w:val="24"/>
-          <w:szCs w:val="24"/>
-        </w:rPr>
         <w:t>2019-CS-27</w:t>
       </w:r>
     </w:p>
@@ -566,14 +562,6 @@
           <w:szCs w:val="24"/>
         </w:rPr>
       </w:pPr>
-      <w:r>
-        <w:rPr>
-          <w:rFonts w:ascii="Times New Roman" w:hAnsi="Times New Roman" w:cs="Times New Roman"/>
-          <w:sz w:val="24"/>
-          <w:szCs w:val="24"/>
-        </w:rPr>
-        <w:t xml:space="preserve">Mr. </w:t>
-      </w:r>
       <w:r>
         <w:rPr>
           <w:rFonts w:ascii="Times New Roman" w:hAnsi="Times New Roman" w:cs="Times New Roman"/>
@@ -3636,25 +3624,7 @@
           <w:sz w:val="24"/>
           <w:szCs w:val="24"/>
         </w:rPr>
-        <w:t xml:space="preserve"> to allow </w:t>
-      </w:r>
-      <w:proofErr w:type="spellStart"/>
-      <w:r>
-        <w:rPr>
-          <w:rFonts w:ascii="Times New Roman" w:hAnsi="Times New Roman" w:cs="Times New Roman"/>
-          <w:sz w:val="24"/>
-          <w:szCs w:val="24"/>
-        </w:rPr>
-        <w:t>the</w:t>
-      </w:r>
-      <w:proofErr w:type="spellEnd"/>
-      <w:r>
-        <w:rPr>
-          <w:rFonts w:ascii="Times New Roman" w:hAnsi="Times New Roman" w:cs="Times New Roman"/>
-          <w:sz w:val="24"/>
-          <w:szCs w:val="24"/>
-        </w:rPr>
-        <w:t xml:space="preserve"> User/Subscriber</w:t>
+        <w:t xml:space="preserve"> to allow the User/Subscriber</w:t>
       </w:r>
       <w:r>
         <w:rPr>
@@ -4480,23 +4450,7 @@
           <w:sz w:val="24"/>
           <w:szCs w:val="24"/>
         </w:rPr>
-        <w:t xml:space="preserve"> and to assist </w:t>
-      </w:r>
-      <w:r>
-        <w:rPr>
-          <w:rFonts w:ascii="Times New Roman" w:hAnsi="Times New Roman" w:cs="Times New Roman"/>
-          <w:sz w:val="24"/>
-          <w:szCs w:val="24"/>
-        </w:rPr>
-        <w:t>User/Subscriber</w:t>
-      </w:r>
-      <w:r>
-        <w:rPr>
-          <w:rFonts w:ascii="Times New Roman" w:hAnsi="Times New Roman" w:cs="Times New Roman"/>
-          <w:sz w:val="24"/>
-          <w:szCs w:val="24"/>
-        </w:rPr>
-        <w:t xml:space="preserve"> to select the item he/she want to </w:t>
+        <w:t xml:space="preserve"> and to assist User/Subscriber to select the item he/she want to </w:t>
       </w:r>
       <w:r>
         <w:rPr>
@@ -4583,8 +4537,6 @@
         </w:rPr>
         <w:t>occur</w:t>
       </w:r>
-      <w:bookmarkStart w:id="0" w:name="_GoBack"/>
-      <w:bookmarkEnd w:id="0"/>
       <w:r>
         <w:rPr>
           <w:rFonts w:ascii="Times New Roman" w:hAnsi="Times New Roman" w:cs="Times New Roman"/>

</xml_diff>